<commit_message>
add: phase 3 documents and refactoring
</commit_message>
<xml_diff>
--- a/Requirements Document for word count.docx
+++ b/Requirements Document for word count.docx
@@ -443,6 +443,7 @@
         </w:rPr>
         <w:t xml:space="preserve">Code editor: </w:t>
       </w:r>
+      <w:proofErr w:type="spellStart"/>
       <w:r>
         <w:rPr>
           <w:rFonts w:ascii="Times New Roman" w:hAnsi="Times New Roman" w:cs="Times New Roman"/>
@@ -465,7 +466,16 @@
           <w:sz w:val="24"/>
           <w:szCs w:val="24"/>
         </w:rPr>
-        <w:t xml:space="preserve">ode </w:t>
+        <w:t>ode</w:t>
+      </w:r>
+      <w:proofErr w:type="spellEnd"/>
+      <w:r>
+        <w:rPr>
+          <w:rFonts w:ascii="Times New Roman" w:hAnsi="Times New Roman" w:cs="Times New Roman"/>
+          <w:sz w:val="24"/>
+          <w:szCs w:val="24"/>
+        </w:rPr>
+        <w:t xml:space="preserve"> </w:t>
       </w:r>
       <w:r>
         <w:rPr>
@@ -475,94 +485,6 @@
         </w:rPr>
         <w:t>E</w:t>
       </w:r>
-    </w:p>
-    <w:p>
-      <w:pPr>
-        <w:pStyle w:val="ListParagraph"/>
-        <w:jc w:val="both"/>
-        <w:rPr>
-          <w:rFonts w:ascii="Times New Roman" w:hAnsi="Times New Roman" w:cs="Times New Roman"/>
-          <w:sz w:val="24"/>
-          <w:szCs w:val="24"/>
-        </w:rPr>
-      </w:pPr>
-    </w:p>
-    <w:p>
-      <w:pPr>
-        <w:pStyle w:val="ListParagraph"/>
-        <w:jc w:val="both"/>
-        <w:rPr>
-          <w:rFonts w:ascii="Times New Roman" w:hAnsi="Times New Roman" w:cs="Times New Roman"/>
-          <w:sz w:val="24"/>
-          <w:szCs w:val="24"/>
-        </w:rPr>
-      </w:pPr>
-    </w:p>
-    <w:p>
-      <w:pPr>
-        <w:pStyle w:val="ListParagraph"/>
-        <w:jc w:val="both"/>
-        <w:rPr>
-          <w:rFonts w:ascii="Times New Roman" w:hAnsi="Times New Roman" w:cs="Times New Roman"/>
-          <w:sz w:val="24"/>
-          <w:szCs w:val="24"/>
-        </w:rPr>
-      </w:pPr>
-    </w:p>
-    <w:p>
-      <w:pPr>
-        <w:pStyle w:val="ListParagraph"/>
-        <w:jc w:val="both"/>
-        <w:rPr>
-          <w:rFonts w:ascii="Times New Roman" w:hAnsi="Times New Roman" w:cs="Times New Roman"/>
-          <w:sz w:val="24"/>
-          <w:szCs w:val="24"/>
-        </w:rPr>
-      </w:pPr>
-    </w:p>
-    <w:p>
-      <w:pPr>
-        <w:pStyle w:val="ListParagraph"/>
-        <w:jc w:val="both"/>
-        <w:rPr>
-          <w:rFonts w:ascii="Times New Roman" w:hAnsi="Times New Roman" w:cs="Times New Roman"/>
-          <w:sz w:val="24"/>
-          <w:szCs w:val="24"/>
-        </w:rPr>
-      </w:pPr>
-    </w:p>
-    <w:p>
-      <w:pPr>
-        <w:pStyle w:val="ListParagraph"/>
-        <w:jc w:val="both"/>
-        <w:rPr>
-          <w:rFonts w:ascii="Times New Roman" w:hAnsi="Times New Roman" w:cs="Times New Roman"/>
-          <w:sz w:val="24"/>
-          <w:szCs w:val="24"/>
-        </w:rPr>
-      </w:pPr>
-    </w:p>
-    <w:p>
-      <w:pPr>
-        <w:pStyle w:val="ListParagraph"/>
-        <w:jc w:val="both"/>
-        <w:rPr>
-          <w:rFonts w:ascii="Times New Roman" w:hAnsi="Times New Roman" w:cs="Times New Roman"/>
-          <w:sz w:val="24"/>
-          <w:szCs w:val="24"/>
-        </w:rPr>
-      </w:pPr>
-    </w:p>
-    <w:p>
-      <w:pPr>
-        <w:pStyle w:val="ListParagraph"/>
-        <w:jc w:val="both"/>
-        <w:rPr>
-          <w:rFonts w:ascii="Times New Roman" w:hAnsi="Times New Roman" w:cs="Times New Roman"/>
-          <w:sz w:val="24"/>
-          <w:szCs w:val="24"/>
-        </w:rPr>
-      </w:pPr>
       <w:r>
         <w:rPr>
           <w:rFonts w:ascii="Times New Roman" w:hAnsi="Times New Roman" w:cs="Times New Roman"/>
@@ -606,7 +528,16 @@
           <w:sz w:val="24"/>
           <w:szCs w:val="24"/>
         </w:rPr>
-        <w:t xml:space="preserve"> G</w:t>
+        <w:t xml:space="preserve"> </w:t>
+      </w:r>
+      <w:proofErr w:type="spellStart"/>
+      <w:r>
+        <w:rPr>
+          <w:rFonts w:ascii="Times New Roman" w:hAnsi="Times New Roman" w:cs="Times New Roman"/>
+          <w:sz w:val="24"/>
+          <w:szCs w:val="24"/>
+        </w:rPr>
+        <w:t>G</w:t>
       </w:r>
       <w:r>
         <w:rPr>
@@ -616,6 +547,7 @@
         </w:rPr>
         <w:t>ithub</w:t>
       </w:r>
+      <w:proofErr w:type="spellEnd"/>
     </w:p>
     <w:p>
       <w:pPr>
@@ -799,7 +731,6 @@
           <w:sz w:val="24"/>
           <w:szCs w:val="24"/>
         </w:rPr>
-        <w:lastRenderedPageBreak/>
         <w:t xml:space="preserve">The string with many lines should identify the newline character and give correct word </w:t>
       </w:r>
       <w:r>

</xml_diff>